<commit_message>
Upload NLP243 Midterm Question(Not really complete(I ttype it))
</commit_message>
<xml_diff>
--- a/NLP243/Midterm/NLP 243 Midterm Sample Questions.docx
+++ b/NLP243/Midterm/NLP 243 Midterm Sample Questions.docx
@@ -5,6 +5,7 @@
     <w:p>
       <w:pPr>
         <w:numPr>
+          <w:ilvl w:val="0"/>
           <w:numId w:val="0"/>
         </w:numPr>
         <w:spacing w:line="360" w:lineRule="auto"/>
@@ -17,7 +18,6 @@
           <w:lang w:val="en-US" w:eastAsia="zh-TW"/>
         </w:rPr>
       </w:pPr>
-      <w:bookmarkStart w:id="0" w:name="_GoBack"/>
       <w:r>
         <w:rPr>
           <w:rFonts w:hint="eastAsia" w:eastAsia="新細明體"/>
@@ -29,7 +29,6 @@
         <w:t>Sample Midterm</w:t>
       </w:r>
     </w:p>
-    <w:bookmarkEnd w:id="0"/>
     <w:p>
       <w:pPr>
         <w:numPr>
@@ -66,9 +65,18 @@
         <w:rPr>
           <w:sz w:val="24"/>
           <w:szCs w:val="24"/>
-          <w:rtl w:val="0"/>
-        </w:rPr>
-        <w:t>True / False</w:t>
+          <w:highlight w:val="yellow"/>
+          <w:rtl w:val="0"/>
+        </w:rPr>
+        <w:t>True</w:t>
+      </w:r>
+      <w:r>
+        <w:rPr>
+          <w:sz w:val="24"/>
+          <w:szCs w:val="24"/>
+          <w:rtl w:val="0"/>
+        </w:rPr>
+        <w:t xml:space="preserve"> / False</w:t>
       </w:r>
     </w:p>
     <w:p>
@@ -107,9 +115,18 @@
         <w:rPr>
           <w:sz w:val="24"/>
           <w:szCs w:val="24"/>
-          <w:rtl w:val="0"/>
-        </w:rPr>
-        <w:t>True / False</w:t>
+          <w:highlight w:val="yellow"/>
+          <w:rtl w:val="0"/>
+        </w:rPr>
+        <w:t>True</w:t>
+      </w:r>
+      <w:r>
+        <w:rPr>
+          <w:sz w:val="24"/>
+          <w:szCs w:val="24"/>
+          <w:rtl w:val="0"/>
+        </w:rPr>
+        <w:t xml:space="preserve"> / False</w:t>
       </w:r>
     </w:p>
     <w:p>
@@ -215,6 +232,7 @@
         <w:rPr>
           <w:sz w:val="24"/>
           <w:szCs w:val="24"/>
+          <w:highlight w:val="yellow"/>
           <w:u w:val="none"/>
         </w:rPr>
       </w:pPr>
@@ -222,6 +240,7 @@
         <w:rPr>
           <w:sz w:val="24"/>
           <w:szCs w:val="24"/>
+          <w:highlight w:val="yellow"/>
           <w:rtl w:val="0"/>
         </w:rPr>
         <w:t xml:space="preserve"> To calculate the loss during training</w:t>
@@ -408,6 +427,7 @@
         <w:rPr>
           <w:sz w:val="24"/>
           <w:szCs w:val="24"/>
+          <w:highlight w:val="yellow"/>
           <w:u w:val="none"/>
         </w:rPr>
       </w:pPr>
@@ -415,6 +435,7 @@
         <w:rPr>
           <w:sz w:val="24"/>
           <w:szCs w:val="24"/>
+          <w:highlight w:val="yellow"/>
           <w:rtl w:val="0"/>
         </w:rPr>
         <w:t>(3, 3)</w:t>
@@ -775,14 +796,18 @@
     <w:p>
       <w:pPr>
         <w:numPr>
+          <w:ilvl w:val="0"/>
           <w:numId w:val="0"/>
         </w:numPr>
         <w:spacing w:before="0" w:beforeAutospacing="0" w:after="240" w:line="360" w:lineRule="auto"/>
       </w:pPr>
-    </w:p>
-    <w:p>
-      <w:pPr>
-        <w:numPr>
+      <w:bookmarkStart w:id="0" w:name="_GoBack"/>
+      <w:bookmarkEnd w:id="0"/>
+    </w:p>
+    <w:p>
+      <w:pPr>
+        <w:numPr>
+          <w:ilvl w:val="0"/>
           <w:numId w:val="0"/>
         </w:numPr>
         <w:spacing w:before="0" w:beforeAutospacing="0" w:after="240" w:line="360" w:lineRule="auto"/>
@@ -791,6 +816,7 @@
     <w:p>
       <w:pPr>
         <w:numPr>
+          <w:ilvl w:val="0"/>
           <w:numId w:val="0"/>
         </w:numPr>
         <w:spacing w:before="0" w:beforeAutospacing="0" w:after="240" w:line="360" w:lineRule="auto"/>
@@ -799,6 +825,7 @@
     <w:p>
       <w:pPr>
         <w:numPr>
+          <w:ilvl w:val="0"/>
           <w:numId w:val="0"/>
         </w:numPr>
         <w:spacing w:before="0" w:beforeAutospacing="0" w:after="240" w:line="360" w:lineRule="auto"/>
@@ -807,6 +834,7 @@
     <w:p>
       <w:pPr>
         <w:numPr>
+          <w:ilvl w:val="0"/>
           <w:numId w:val="0"/>
         </w:numPr>
         <w:spacing w:before="0" w:beforeAutospacing="0" w:after="240" w:line="360" w:lineRule="auto"/>
@@ -815,6 +843,7 @@
     <w:p>
       <w:pPr>
         <w:numPr>
+          <w:ilvl w:val="0"/>
           <w:numId w:val="0"/>
         </w:numPr>
         <w:spacing w:before="0" w:beforeAutospacing="0" w:after="240" w:line="360" w:lineRule="auto"/>
@@ -823,6 +852,7 @@
     <w:p>
       <w:pPr>
         <w:numPr>
+          <w:ilvl w:val="0"/>
           <w:numId w:val="0"/>
         </w:numPr>
         <w:spacing w:before="0" w:beforeAutospacing="0" w:after="240" w:line="360" w:lineRule="auto"/>
@@ -831,6 +861,7 @@
     <w:p>
       <w:pPr>
         <w:numPr>
+          <w:ilvl w:val="0"/>
           <w:numId w:val="0"/>
         </w:numPr>
         <w:spacing w:before="0" w:beforeAutospacing="0" w:after="240" w:line="360" w:lineRule="auto"/>
@@ -910,6 +941,7 @@
     <w:p>
       <w:pPr>
         <w:numPr>
+          <w:ilvl w:val="0"/>
           <w:numId w:val="0"/>
         </w:numPr>
         <w:spacing w:before="0" w:beforeAutospacing="0" w:after="240" w:line="360" w:lineRule="auto"/>
@@ -918,6 +950,7 @@
     <w:p>
       <w:pPr>
         <w:numPr>
+          <w:ilvl w:val="0"/>
           <w:numId w:val="0"/>
         </w:numPr>
         <w:spacing w:before="0" w:beforeAutospacing="0" w:after="240" w:line="360" w:lineRule="auto"/>
@@ -926,6 +959,7 @@
     <w:p>
       <w:pPr>
         <w:numPr>
+          <w:ilvl w:val="0"/>
           <w:numId w:val="0"/>
         </w:numPr>
         <w:spacing w:before="0" w:beforeAutospacing="0" w:after="240" w:line="360" w:lineRule="auto"/>
@@ -934,6 +968,7 @@
     <w:p>
       <w:pPr>
         <w:numPr>
+          <w:ilvl w:val="0"/>
           <w:numId w:val="0"/>
         </w:numPr>
         <w:spacing w:before="0" w:beforeAutospacing="0" w:after="240" w:line="360" w:lineRule="auto"/>
@@ -942,6 +977,7 @@
     <w:p>
       <w:pPr>
         <w:numPr>
+          <w:ilvl w:val="0"/>
           <w:numId w:val="0"/>
         </w:numPr>
         <w:spacing w:before="0" w:beforeAutospacing="0" w:after="240" w:line="360" w:lineRule="auto"/>
@@ -950,6 +986,7 @@
     <w:p>
       <w:pPr>
         <w:numPr>
+          <w:ilvl w:val="0"/>
           <w:numId w:val="0"/>
         </w:numPr>
         <w:spacing w:before="0" w:beforeAutospacing="0" w:after="240" w:line="360" w:lineRule="auto"/>
@@ -958,6 +995,7 @@
     <w:p>
       <w:pPr>
         <w:numPr>
+          <w:ilvl w:val="0"/>
           <w:numId w:val="0"/>
         </w:numPr>
         <w:spacing w:before="0" w:beforeAutospacing="0" w:after="240" w:line="360" w:lineRule="auto"/>
@@ -1026,6 +1064,7 @@
     <w:p>
       <w:pPr>
         <w:numPr>
+          <w:ilvl w:val="0"/>
           <w:numId w:val="0"/>
         </w:numPr>
         <w:spacing w:before="0" w:beforeAutospacing="0" w:after="240" w:line="360" w:lineRule="auto"/>
@@ -1034,6 +1073,7 @@
     <w:p>
       <w:pPr>
         <w:numPr>
+          <w:ilvl w:val="0"/>
           <w:numId w:val="0"/>
         </w:numPr>
         <w:spacing w:before="0" w:beforeAutospacing="0" w:after="240" w:line="360" w:lineRule="auto"/>
@@ -1042,6 +1082,7 @@
     <w:p>
       <w:pPr>
         <w:numPr>
+          <w:ilvl w:val="0"/>
           <w:numId w:val="0"/>
         </w:numPr>
         <w:spacing w:before="0" w:beforeAutospacing="0" w:after="240" w:line="360" w:lineRule="auto"/>
@@ -1050,6 +1091,7 @@
     <w:p>
       <w:pPr>
         <w:numPr>
+          <w:ilvl w:val="0"/>
           <w:numId w:val="0"/>
         </w:numPr>
         <w:spacing w:before="0" w:beforeAutospacing="0" w:after="240" w:line="360" w:lineRule="auto"/>
@@ -1058,6 +1100,7 @@
     <w:p>
       <w:pPr>
         <w:numPr>
+          <w:ilvl w:val="0"/>
           <w:numId w:val="0"/>
         </w:numPr>
         <w:spacing w:before="0" w:beforeAutospacing="0" w:after="240" w:line="360" w:lineRule="auto"/>
@@ -1126,6 +1169,7 @@
     <w:p>
       <w:pPr>
         <w:numPr>
+          <w:ilvl w:val="0"/>
           <w:numId w:val="0"/>
         </w:numPr>
         <w:spacing w:before="0" w:beforeAutospacing="0" w:after="240" w:line="360" w:lineRule="auto"/>
@@ -1912,7 +1956,7 @@
     <w:lsdException w:qFormat="1" w:unhideWhenUsed="0" w:uiPriority="0" w:semiHidden="0" w:name="Title"/>
     <w:lsdException w:unhideWhenUsed="0" w:uiPriority="0" w:semiHidden="0" w:name="Closing"/>
     <w:lsdException w:unhideWhenUsed="0" w:uiPriority="0" w:semiHidden="0" w:name="Signature"/>
-    <w:lsdException w:unhideWhenUsed="0" w:uiPriority="0" w:name="Default Paragraph Font"/>
+    <w:lsdException w:qFormat="1" w:unhideWhenUsed="0" w:uiPriority="0" w:name="Default Paragraph Font"/>
     <w:lsdException w:unhideWhenUsed="0" w:uiPriority="0" w:semiHidden="0" w:name="Body Text"/>
     <w:lsdException w:unhideWhenUsed="0" w:uiPriority="0" w:semiHidden="0" w:name="Body Text Indent"/>
     <w:lsdException w:unhideWhenUsed="0" w:uiPriority="0" w:semiHidden="0" w:name="List Continue"/>
@@ -1950,7 +1994,7 @@
     <w:lsdException w:unhideWhenUsed="0" w:uiPriority="0" w:semiHidden="0" w:name="HTML Sample"/>
     <w:lsdException w:unhideWhenUsed="0" w:uiPriority="0" w:semiHidden="0" w:name="HTML Typewriter"/>
     <w:lsdException w:unhideWhenUsed="0" w:uiPriority="0" w:semiHidden="0" w:name="HTML Variable"/>
-    <w:lsdException w:unhideWhenUsed="0" w:uiPriority="0" w:name="Normal Table"/>
+    <w:lsdException w:qFormat="1" w:unhideWhenUsed="0" w:uiPriority="0" w:name="Normal Table"/>
     <w:lsdException w:unhideWhenUsed="0" w:uiPriority="0" w:semiHidden="0" w:name="annotation subject"/>
     <w:lsdException w:unhideWhenUsed="0" w:uiPriority="0" w:semiHidden="0" w:name="Table Simple 1"/>
     <w:lsdException w:unhideWhenUsed="0" w:uiPriority="0" w:semiHidden="0" w:name="Table Simple 2"/>
@@ -2218,11 +2262,13 @@
   <w:style w:type="character" w:default="1" w:styleId="8">
     <w:name w:val="Default Paragraph Font"/>
     <w:semiHidden/>
+    <w:qFormat/>
     <w:uiPriority w:val="0"/>
   </w:style>
   <w:style w:type="table" w:default="1" w:styleId="9">
     <w:name w:val="Normal Table"/>
     <w:semiHidden/>
+    <w:qFormat/>
     <w:uiPriority w:val="0"/>
     <w:tblPr>
       <w:tblCellMar>

</xml_diff>